<commit_message>
BETA: could almost release it
</commit_message>
<xml_diff>
--- a/publications/word_document/main.docx
+++ b/publications/word_document/main.docx
@@ -1354,7 +1354,102 @@
     </w:p>
     <w:p>
       <w:pPr>
-        <w:pStyle w:val="BodyText"/>
+        <w:pStyle w:val="SourceCode"/>
+      </w:pPr>
+      <w:r>
+        <w:rPr>
+          <w:rStyle w:val="CommentTok"/>
+        </w:rPr>
+        <w:t xml:space="preserve"># define the working directory</w:t>
+      </w:r>
+      <w:r>
+        <w:br w:type="textWrapping"/>
+      </w:r>
+      <w:r>
+        <w:rPr>
+          <w:rStyle w:val="NormalTok"/>
+        </w:rPr>
+        <w:t xml:space="preserve">working.dir &lt;-</w:t>
+      </w:r>
+      <w:r>
+        <w:rPr>
+          <w:rStyle w:val="StringTok"/>
+        </w:rPr>
+        <w:t xml:space="preserve"> </w:t>
+      </w:r>
+      <w:r>
+        <w:rPr>
+          <w:rStyle w:val="NormalTok"/>
+        </w:rPr>
+        <w:t xml:space="preserve">base.dir</w:t>
+      </w:r>
+      <w:r>
+        <w:br w:type="textWrapping"/>
+      </w:r>
+      <w:r>
+        <w:rPr>
+          <w:rStyle w:val="KeywordTok"/>
+        </w:rPr>
+        <w:t xml:space="preserve">setwd</w:t>
+      </w:r>
+      <w:r>
+        <w:rPr>
+          <w:rStyle w:val="NormalTok"/>
+        </w:rPr>
+        <w:t xml:space="preserve">(working.dir)</w:t>
+      </w:r>
+      <w:r>
+        <w:br w:type="textWrapping"/>
+      </w:r>
+      <w:r>
+        <w:rPr>
+          <w:rStyle w:val="CommentTok"/>
+        </w:rPr>
+        <w:t xml:space="preserve">#identify data directory</w:t>
+      </w:r>
+      <w:r>
+        <w:br w:type="textWrapping"/>
+      </w:r>
+      <w:r>
+        <w:rPr>
+          <w:rStyle w:val="NormalTok"/>
+        </w:rPr>
+        <w:t xml:space="preserve">data.dir =</w:t>
+      </w:r>
+      <w:r>
+        <w:rPr>
+          <w:rStyle w:val="StringTok"/>
+        </w:rPr>
+        <w:t xml:space="preserve"> "data"</w:t>
+      </w:r>
+      <w:r>
+        <w:br w:type="textWrapping"/>
+      </w:r>
+      <w:r>
+        <w:rPr>
+          <w:rStyle w:val="CommentTok"/>
+        </w:rPr>
+        <w:t xml:space="preserve">#identify code directory</w:t>
+      </w:r>
+      <w:r>
+        <w:br w:type="textWrapping"/>
+      </w:r>
+      <w:r>
+        <w:rPr>
+          <w:rStyle w:val="NormalTok"/>
+        </w:rPr>
+        <w:t xml:space="preserve">code.dir =</w:t>
+      </w:r>
+      <w:r>
+        <w:rPr>
+          <w:rStyle w:val="StringTok"/>
+        </w:rPr>
+        <w:t xml:space="preserve"> "code"</w:t>
+      </w:r>
+    </w:p>
+    <w:p>
+      <w:pPr>
+        <w:pStyle w:val="FirstParagraph"/>
       </w:pPr>
       <w:r>
         <w:t xml:space="preserve">We now want to create a new directory for the results of the analysis.</w:t>

</xml_diff>